<commit_message>
Updates during live coding.
</commit_message>
<xml_diff>
--- a/paper/analysis_memo.docx
+++ b/paper/analysis_memo.docx
@@ -36,6 +36,15 @@
       </w:pPr>
       <w:r>
         <w:t xml:space="preserve">10/12/2021</w:t>
+      </w:r>
+    </w:p>
+    <w:bookmarkStart w:id="22" w:name="heading-1"/>
+    <w:p>
+      <w:pPr>
+        <w:pStyle w:val="Heading1"/>
+      </w:pPr>
+      <w:r>
+        <w:t xml:space="preserve">Heading 1</w:t>
       </w:r>
     </w:p>
     <w:bookmarkStart w:id="21" w:name="r-markdown"/>
@@ -1678,6 +1687,7 @@
       </w:r>
     </w:p>
     <w:bookmarkEnd w:id="21"/>
+    <w:bookmarkEnd w:id="22"/>
     <w:sectPr/>
   </w:body>
 </w:document>

</xml_diff>